<commit_message>
Update T1_Key Value Documentation_Draft1.docx
</commit_message>
<xml_diff>
--- a/Documentation/T1_Key Value Documentation_Draft1.docx
+++ b/Documentation/T1_Key Value Documentation_Draft1.docx
@@ -1330,31 +1330,166 @@
         <w:rPr>
           <w:rFonts w:ascii="Cambria" w:hAnsi="Cambria"/>
         </w:rPr>
-        <w:t xml:space="preserve">. Every time an operation that requires consistency is requested, this module tries to update the other database: in case it fails, the module saves the operation in a local file. When a new request that requires consistency is made by a user, the module reads the local file and execute the operations needed to guarantee data consistency between the databases. </w:t>
-      </w:r>
-    </w:p>
-    <w:p>
-      <w:pPr>
-        <w:rPr>
-          <w:rFonts w:ascii="Cambria" w:hAnsi="Cambria"/>
-        </w:rPr>
-      </w:pPr>
-    </w:p>
-    <w:p>
-      <w:pPr>
-        <w:pStyle w:val="Sommario2"/>
-        <w:rPr>
-          <w:rFonts w:ascii="Cambria" w:hAnsi="Cambria"/>
-        </w:rPr>
-      </w:pPr>
-      <w:r>
-        <w:rPr>
-          <w:rFonts w:ascii="Cambria" w:hAnsi="Cambria"/>
-        </w:rPr>
-        <w:t xml:space="preserve">Final Application Architecture </w:t>
+        <w:t>. Every time an operation that requires consistency is requested, this module tries to update the other database</w:t>
+      </w:r>
+      <w:r>
+        <w:rPr>
+          <w:rFonts w:ascii="Cambria" w:hAnsi="Cambria"/>
+        </w:rPr>
+        <w:t>s</w:t>
+      </w:r>
+      <w:r>
+        <w:rPr>
+          <w:rFonts w:ascii="Cambria" w:hAnsi="Cambria"/>
+        </w:rPr>
+        <w:t>: in case it fails, the module sav</w:t>
+      </w:r>
+      <w:r>
+        <w:rPr>
+          <w:rFonts w:ascii="Cambria" w:hAnsi="Cambria"/>
+        </w:rPr>
+        <w:t>es the operation in an appropriate queue</w:t>
+      </w:r>
+      <w:r>
+        <w:rPr>
+          <w:rFonts w:ascii="Cambria" w:hAnsi="Cambria"/>
+        </w:rPr>
+        <w:t xml:space="preserve"> saved on a local file</w:t>
+      </w:r>
+      <w:r>
+        <w:rPr>
+          <w:rFonts w:ascii="Cambria" w:hAnsi="Cambria"/>
+        </w:rPr>
+        <w:t xml:space="preserve"> (associated to each correspondent database)</w:t>
+      </w:r>
+      <w:r>
+        <w:rPr>
+          <w:rFonts w:ascii="Cambria" w:hAnsi="Cambria"/>
+        </w:rPr>
+        <w:t xml:space="preserve">. </w:t>
+      </w:r>
+      <w:r>
+        <w:rPr>
+          <w:rFonts w:ascii="Cambria" w:hAnsi="Cambria"/>
+        </w:rPr>
+        <w:t>Every time</w:t>
+      </w:r>
+      <w:r>
+        <w:rPr>
+          <w:rFonts w:ascii="Cambria" w:hAnsi="Cambria"/>
+        </w:rPr>
+        <w:t xml:space="preserve"> new request that requires consistency is made by a user, the module reads the </w:t>
+      </w:r>
+      <w:r>
+        <w:rPr>
+          <w:rFonts w:ascii="Cambria" w:hAnsi="Cambria"/>
+        </w:rPr>
+        <w:t xml:space="preserve">queue </w:t>
+      </w:r>
+      <w:r>
+        <w:rPr>
+          <w:rFonts w:ascii="Cambria" w:hAnsi="Cambria"/>
+        </w:rPr>
+        <w:t>and</w:t>
+      </w:r>
+      <w:r>
+        <w:rPr>
+          <w:rFonts w:ascii="Cambria" w:hAnsi="Cambria"/>
+        </w:rPr>
+        <w:t xml:space="preserve"> tries to</w:t>
+      </w:r>
+      <w:r>
+        <w:rPr>
+          <w:rFonts w:ascii="Cambria" w:hAnsi="Cambria"/>
+        </w:rPr>
+        <w:t xml:space="preserve"> execute the operations needed to guarantee data consistency between the databases.</w:t>
+      </w:r>
+      <w:r>
+        <w:rPr>
+          <w:rFonts w:ascii="Cambria" w:hAnsi="Cambria"/>
+        </w:rPr>
+        <w:t xml:space="preserve"> This is mandatory for Write operations, </w:t>
       </w:r>
       <w:bookmarkStart w:id="1" w:name="_GoBack"/>
       <w:bookmarkEnd w:id="1"/>
+      <w:r>
+        <w:rPr>
+          <w:rFonts w:ascii="Cambria" w:hAnsi="Cambria"/>
+        </w:rPr>
+        <w:t xml:space="preserve">while Read operations can still be applied warning the user that the data shown may not be consistent. </w:t>
+      </w:r>
+    </w:p>
+    <w:p>
+      <w:pPr>
+        <w:rPr>
+          <w:rFonts w:ascii="Cambria" w:hAnsi="Cambria"/>
+        </w:rPr>
+      </w:pPr>
+      <w:r>
+        <w:rPr>
+          <w:rFonts w:ascii="Cambria" w:hAnsi="Cambria"/>
+        </w:rPr>
+        <w:t xml:space="preserve">In case of failure, when is not even possible to save the operation in the queue, the application </w:t>
+      </w:r>
+      <w:proofErr w:type="spellStart"/>
+      <w:r>
+        <w:rPr>
+          <w:rFonts w:ascii="Cambria" w:hAnsi="Cambria"/>
+        </w:rPr>
+        <w:t>proce</w:t>
+      </w:r>
+      <w:r>
+        <w:rPr>
+          <w:rFonts w:ascii="Cambria" w:hAnsi="Cambria"/>
+        </w:rPr>
+        <w:t>e</w:t>
+      </w:r>
+      <w:r>
+        <w:rPr>
+          <w:rFonts w:ascii="Cambria" w:hAnsi="Cambria"/>
+        </w:rPr>
+        <w:t>des</w:t>
+      </w:r>
+      <w:proofErr w:type="spellEnd"/>
+      <w:r>
+        <w:rPr>
+          <w:rFonts w:ascii="Cambria" w:hAnsi="Cambria"/>
+        </w:rPr>
+        <w:t xml:space="preserve"> to undo the operation on the database where th</w:t>
+      </w:r>
+      <w:r>
+        <w:rPr>
+          <w:rFonts w:ascii="Cambria" w:hAnsi="Cambria"/>
+        </w:rPr>
+        <w:t xml:space="preserve">e operation was already applied. </w:t>
+      </w:r>
+      <w:r>
+        <w:rPr>
+          <w:rFonts w:ascii="Cambria" w:hAnsi="Cambria"/>
+        </w:rPr>
+        <w:t xml:space="preserve"> </w:t>
+      </w:r>
+    </w:p>
+    <w:p>
+      <w:pPr>
+        <w:rPr>
+          <w:rFonts w:ascii="Cambria" w:hAnsi="Cambria"/>
+        </w:rPr>
+      </w:pPr>
+    </w:p>
+    <w:p>
+      <w:pPr>
+        <w:pStyle w:val="Sommario2"/>
+        <w:rPr>
+          <w:rFonts w:ascii="Cambria" w:hAnsi="Cambria"/>
+        </w:rPr>
+      </w:pPr>
+      <w:r>
+        <w:rPr>
+          <w:rFonts w:ascii="Cambria" w:hAnsi="Cambria"/>
+        </w:rPr>
+        <w:t xml:space="preserve">Final Application Architecture </w:t>
+      </w:r>
     </w:p>
     <w:p>
       <w:r>

</xml_diff>